<commit_message>
Fully Dressed usecase for Add Strategy To Risk
</commit_message>
<xml_diff>
--- a/UML/Operation Contracts/Operationskontrakt ExportToFile.docx
+++ b/UML/Operation Contracts/Operationskontrakt ExportToFile.docx
@@ -8,13 +8,16 @@
           <w:rFonts w:cstheme="minorHAnsi"/>
           <w:sz w:val="28"/>
           <w:szCs w:val="28"/>
-        </w:rPr>
-      </w:pPr>
-      <w:r>
-        <w:rPr>
-          <w:rFonts w:cstheme="minorHAnsi"/>
-          <w:sz w:val="28"/>
-          <w:szCs w:val="28"/>
+          <w:lang w:val="en-US"/>
+        </w:rPr>
+      </w:pPr>
+      <w:proofErr w:type="spellStart"/>
+      <w:r>
+        <w:rPr>
+          <w:rFonts w:cstheme="minorHAnsi"/>
+          <w:sz w:val="28"/>
+          <w:szCs w:val="28"/>
+          <w:lang w:val="en-US"/>
         </w:rPr>
         <w:t>Operatio</w:t>
       </w:r>
@@ -23,8 +26,19 @@
           <w:rFonts w:cstheme="minorHAnsi"/>
           <w:sz w:val="28"/>
           <w:szCs w:val="28"/>
-        </w:rPr>
-        <w:t>nskontrakt Risk Manager:</w:t>
+          <w:lang w:val="en-US"/>
+        </w:rPr>
+        <w:t>nskontrakt</w:t>
+      </w:r>
+      <w:proofErr w:type="spellEnd"/>
+      <w:r>
+        <w:rPr>
+          <w:rFonts w:cstheme="minorHAnsi"/>
+          <w:sz w:val="28"/>
+          <w:szCs w:val="28"/>
+          <w:lang w:val="en-US"/>
+        </w:rPr>
+        <w:t xml:space="preserve"> Risk Manager:</w:t>
       </w:r>
     </w:p>
     <w:p>
@@ -34,6 +48,7 @@
           <w:sz w:val="28"/>
           <w:szCs w:val="28"/>
           <w:u w:val="single"/>
+          <w:lang w:val="en-US"/>
         </w:rPr>
       </w:pPr>
     </w:p>
@@ -210,7 +225,139 @@
           <w:szCs w:val="28"/>
           <w:lang w:val="en-US"/>
         </w:rPr>
-        <w:t>A Risk Analysis exists.</w:t>
+        <w:t xml:space="preserve">Risk Analysis </w:t>
+      </w:r>
+      <w:r>
+        <w:rPr>
+          <w:rFonts w:cstheme="minorHAnsi"/>
+          <w:sz w:val="28"/>
+          <w:szCs w:val="28"/>
+          <w:lang w:val="en-US"/>
+        </w:rPr>
+        <w:t xml:space="preserve"> </w:t>
+      </w:r>
+      <w:proofErr w:type="spellStart"/>
+      <w:r>
+        <w:rPr>
+          <w:rFonts w:cstheme="minorHAnsi"/>
+          <w:sz w:val="28"/>
+          <w:szCs w:val="28"/>
+          <w:lang w:val="en-US"/>
+        </w:rPr>
+        <w:t>ras</w:t>
+      </w:r>
+      <w:proofErr w:type="spellEnd"/>
+      <w:r>
+        <w:rPr>
+          <w:rFonts w:cstheme="minorHAnsi"/>
+          <w:sz w:val="28"/>
+          <w:szCs w:val="28"/>
+          <w:lang w:val="en-US"/>
+        </w:rPr>
+        <w:t xml:space="preserve"> </w:t>
+      </w:r>
+      <w:r>
+        <w:rPr>
+          <w:rFonts w:cstheme="minorHAnsi"/>
+          <w:sz w:val="28"/>
+          <w:szCs w:val="28"/>
+          <w:lang w:val="en-US"/>
+        </w:rPr>
+        <w:t>exists.</w:t>
+      </w:r>
+    </w:p>
+    <w:p>
+      <w:pPr>
+        <w:rPr>
+          <w:rFonts w:cstheme="minorHAnsi"/>
+          <w:sz w:val="28"/>
+          <w:szCs w:val="28"/>
+          <w:lang w:val="en-US"/>
+        </w:rPr>
+      </w:pPr>
+      <w:r>
+        <w:rPr>
+          <w:rFonts w:cstheme="minorHAnsi"/>
+          <w:sz w:val="28"/>
+          <w:szCs w:val="28"/>
+          <w:lang w:val="en-US"/>
+        </w:rPr>
+        <w:t>Risk Analyst</w:t>
+      </w:r>
+      <w:r>
+        <w:rPr>
+          <w:rFonts w:cstheme="minorHAnsi"/>
+          <w:sz w:val="28"/>
+          <w:szCs w:val="28"/>
+          <w:lang w:val="en-US"/>
+        </w:rPr>
+        <w:t xml:space="preserve"> rat exist</w:t>
+      </w:r>
+      <w:r>
+        <w:rPr>
+          <w:rFonts w:cstheme="minorHAnsi"/>
+          <w:sz w:val="28"/>
+          <w:szCs w:val="28"/>
+          <w:lang w:val="en-US"/>
+        </w:rPr>
+        <w:t>.</w:t>
+      </w:r>
+    </w:p>
+    <w:p>
+      <w:pPr>
+        <w:rPr>
+          <w:rFonts w:cstheme="minorHAnsi"/>
+          <w:sz w:val="28"/>
+          <w:szCs w:val="28"/>
+          <w:lang w:val="en-US"/>
+        </w:rPr>
+      </w:pPr>
+      <w:r>
+        <w:rPr>
+          <w:rFonts w:cstheme="minorHAnsi"/>
+          <w:sz w:val="28"/>
+          <w:szCs w:val="28"/>
+          <w:lang w:val="en-US"/>
+        </w:rPr>
+        <w:t>r</w:t>
+      </w:r>
+      <w:r>
+        <w:rPr>
+          <w:rFonts w:cstheme="minorHAnsi"/>
+          <w:sz w:val="28"/>
+          <w:szCs w:val="28"/>
+          <w:lang w:val="en-US"/>
+        </w:rPr>
+        <w:t>at</w:t>
+      </w:r>
+      <w:r>
+        <w:rPr>
+          <w:rFonts w:cstheme="minorHAnsi"/>
+          <w:sz w:val="28"/>
+          <w:szCs w:val="28"/>
+          <w:lang w:val="en-US"/>
+        </w:rPr>
+        <w:t xml:space="preserve"> exports </w:t>
+      </w:r>
+      <w:proofErr w:type="spellStart"/>
+      <w:r>
+        <w:rPr>
+          <w:rFonts w:cstheme="minorHAnsi"/>
+          <w:sz w:val="28"/>
+          <w:szCs w:val="28"/>
+          <w:lang w:val="en-US"/>
+        </w:rPr>
+        <w:t>ras</w:t>
+      </w:r>
+      <w:proofErr w:type="spellEnd"/>
+      <w:r>
+        <w:rPr>
+          <w:rFonts w:cstheme="minorHAnsi"/>
+          <w:sz w:val="28"/>
+          <w:szCs w:val="28"/>
+          <w:lang w:val="en-US"/>
+        </w:rPr>
+        <w:t>.</w:t>
       </w:r>
       <w:bookmarkStart w:id="0" w:name="_GoBack"/>
       <w:bookmarkEnd w:id="0"/>
@@ -224,62 +371,6 @@
           <w:lang w:val="en-US"/>
         </w:rPr>
       </w:pPr>
-      <w:r>
-        <w:rPr>
-          <w:rFonts w:cstheme="minorHAnsi"/>
-          <w:sz w:val="28"/>
-          <w:szCs w:val="28"/>
-          <w:lang w:val="en-US"/>
-        </w:rPr>
-        <w:t>Permissions to export.</w:t>
-      </w:r>
-    </w:p>
-    <w:p>
-      <w:pPr>
-        <w:rPr>
-          <w:rFonts w:cstheme="minorHAnsi"/>
-          <w:sz w:val="28"/>
-          <w:szCs w:val="28"/>
-          <w:lang w:val="en-US"/>
-        </w:rPr>
-      </w:pPr>
-      <w:r>
-        <w:rPr>
-          <w:rFonts w:cstheme="minorHAnsi"/>
-          <w:sz w:val="28"/>
-          <w:szCs w:val="28"/>
-          <w:lang w:val="en-US"/>
-        </w:rPr>
-        <w:t>Space on export</w:t>
-      </w:r>
-      <w:r>
-        <w:rPr>
-          <w:rFonts w:cstheme="minorHAnsi"/>
-          <w:sz w:val="28"/>
-          <w:szCs w:val="28"/>
-          <w:lang w:val="en-US"/>
-        </w:rPr>
-        <w:t xml:space="preserve"> D</w:t>
-      </w:r>
-      <w:r>
-        <w:rPr>
-          <w:rFonts w:cstheme="minorHAnsi"/>
-          <w:sz w:val="28"/>
-          <w:szCs w:val="28"/>
-          <w:lang w:val="en-US"/>
-        </w:rPr>
-        <w:t>estination.</w:t>
-      </w:r>
-    </w:p>
-    <w:p>
-      <w:pPr>
-        <w:rPr>
-          <w:rFonts w:cstheme="minorHAnsi"/>
-          <w:sz w:val="28"/>
-          <w:szCs w:val="28"/>
-          <w:lang w:val="en-US"/>
-        </w:rPr>
-      </w:pPr>
     </w:p>
     <w:p>
       <w:pPr>
@@ -318,8 +409,28 @@
           <w:szCs w:val="28"/>
           <w:lang w:val="en-US"/>
         </w:rPr>
-        <w:t>A File appears at export Destinations</w:t>
-      </w:r>
+        <w:t>r</w:t>
+      </w:r>
+      <w:r>
+        <w:rPr>
+          <w:rFonts w:cstheme="minorHAnsi"/>
+          <w:sz w:val="28"/>
+          <w:szCs w:val="28"/>
+          <w:lang w:val="en-US"/>
+        </w:rPr>
+        <w:t xml:space="preserve">at has been set to export </w:t>
+      </w:r>
+      <w:proofErr w:type="spellStart"/>
+      <w:r>
+        <w:rPr>
+          <w:rFonts w:cstheme="minorHAnsi"/>
+          <w:sz w:val="28"/>
+          <w:szCs w:val="28"/>
+          <w:lang w:val="en-US"/>
+        </w:rPr>
+        <w:t>ras</w:t>
+      </w:r>
+      <w:proofErr w:type="spellEnd"/>
       <w:r>
         <w:rPr>
           <w:rFonts w:cstheme="minorHAnsi"/>
@@ -339,35 +450,9 @@
           <w:lang w:val="en-US"/>
         </w:rPr>
       </w:pPr>
-      <w:r>
-        <w:rPr>
-          <w:rFonts w:cstheme="minorHAnsi"/>
-          <w:sz w:val="28"/>
-          <w:szCs w:val="28"/>
-          <w:lang w:val="en-US"/>
-        </w:rPr>
-        <w:t>A Risk Analyst receives an export</w:t>
-      </w:r>
-      <w:r>
-        <w:rPr>
-          <w:rFonts w:cstheme="minorHAnsi"/>
-          <w:sz w:val="28"/>
-          <w:szCs w:val="28"/>
-          <w:lang w:val="en-US"/>
-        </w:rPr>
-        <w:t>.</w:t>
-      </w:r>
-    </w:p>
-    <w:p>
-      <w:pPr>
-        <w:rPr>
-          <w:rFonts w:cstheme="minorHAnsi"/>
-          <w:sz w:val="28"/>
-          <w:szCs w:val="28"/>
-          <w:lang w:val="en-US"/>
-        </w:rPr>
-      </w:pPr>
-    </w:p>
+      <w:bookmarkStart w:id="1" w:name="_Hlk25652056"/>
+    </w:p>
+    <w:bookmarkEnd w:id="1"/>
     <w:p>
       <w:pPr>
         <w:rPr>
@@ -377,52 +462,6 @@
           <w:lang w:val="en-US"/>
         </w:rPr>
       </w:pPr>
-      <w:r>
-        <w:rPr>
-          <w:rFonts w:cstheme="minorHAnsi"/>
-          <w:sz w:val="24"/>
-          <w:szCs w:val="24"/>
-          <w:lang w:val="en-US"/>
-        </w:rPr>
-        <w:t>A Risk Analysis reads a specified Export Location</w:t>
-      </w:r>
-      <w:r>
-        <w:rPr>
-          <w:rFonts w:cstheme="minorHAnsi"/>
-          <w:sz w:val="24"/>
-          <w:szCs w:val="24"/>
-          <w:lang w:val="en-US"/>
-        </w:rPr>
-        <w:t>.</w:t>
-      </w:r>
-    </w:p>
-    <w:p>
-      <w:pPr>
-        <w:rPr>
-          <w:rFonts w:cstheme="minorHAnsi"/>
-          <w:sz w:val="24"/>
-          <w:szCs w:val="24"/>
-          <w:lang w:val="en-US"/>
-        </w:rPr>
-      </w:pPr>
-      <w:r>
-        <w:rPr>
-          <w:rFonts w:cstheme="minorHAnsi"/>
-          <w:sz w:val="24"/>
-          <w:szCs w:val="24"/>
-          <w:lang w:val="en-US"/>
-        </w:rPr>
-        <w:t>A Risk Analysis exports to the specified location</w:t>
-      </w:r>
-      <w:r>
-        <w:rPr>
-          <w:rFonts w:cstheme="minorHAnsi"/>
-          <w:sz w:val="24"/>
-          <w:szCs w:val="24"/>
-          <w:lang w:val="en-US"/>
-        </w:rPr>
-        <w:t>.</w:t>
-      </w:r>
     </w:p>
     <w:p>
       <w:pPr>
@@ -842,7 +881,7 @@
   <w:style w:type="paragraph" w:default="1" w:styleId="Normal">
     <w:name w:val="Normal"/>
     <w:qFormat/>
-    <w:rsid w:val="005A32F3"/>
+    <w:rsid w:val="00260393"/>
   </w:style>
   <w:style w:type="character" w:default="1" w:styleId="Standardskrifttypeiafsnit">
     <w:name w:val="Default Paragraph Font"/>
@@ -1224,7 +1263,7 @@
 </file>
 
 <file path=customXml/itemProps1.xml><?xml version="1.0" encoding="utf-8"?>
-<ds:datastoreItem xmlns:ds="http://schemas.openxmlformats.org/officeDocument/2006/customXml" ds:itemID="{BBB71250-0A9B-4FC4-B33D-8077C1D0DFFC}">
+<ds:datastoreItem xmlns:ds="http://schemas.openxmlformats.org/officeDocument/2006/customXml" ds:itemID="{7EF3F029-E68D-4CB7-9D59-6A8AB47C7AF9}">
   <ds:schemaRefs>
     <ds:schemaRef ds:uri="http://schemas.openxmlformats.org/officeDocument/2006/bibliography"/>
   </ds:schemaRefs>

</xml_diff>